<commit_message>
Quick setup guide updated
</commit_message>
<xml_diff>
--- a/QuickSetup.docx
+++ b/QuickSetup.docx
@@ -13,39 +13,12 @@
           <w:lang w:val="en-US"/>
         </w:rPr>
       </w:pPr>
-      <w:bookmarkStart w:id="0" w:name="_GoBack"/>
-      <w:bookmarkEnd w:id="0"/>
-      <w:r>
-        <w:rPr>
-          <w:rFonts w:eastAsia="Times New Roman"/>
-          <w:lang w:val="en-US"/>
-        </w:rPr>
-        <w:t xml:space="preserve">Download [or build] then install </w:t>
-      </w:r>
-      <w:proofErr w:type="spellStart"/>
-      <w:proofErr w:type="gramStart"/>
-      <w:r>
-        <w:rPr>
-          <w:rFonts w:eastAsia="Times New Roman"/>
-          <w:lang w:val="en-US"/>
-        </w:rPr>
-        <w:t>qBittorrent</w:t>
-      </w:r>
-      <w:proofErr w:type="spellEnd"/>
-      <w:r>
-        <w:rPr>
-          <w:rFonts w:eastAsia="Times New Roman"/>
-          <w:lang w:val="en-US"/>
-        </w:rPr>
-        <w:t xml:space="preserve"> :</w:t>
-      </w:r>
-      <w:proofErr w:type="gramEnd"/>
-      <w:r>
-        <w:rPr>
-          <w:rFonts w:eastAsia="Times New Roman"/>
-          <w:lang w:val="en-US"/>
-        </w:rPr>
-        <w:t xml:space="preserve"> </w:t>
+      <w:r>
+        <w:rPr>
+          <w:rFonts w:eastAsia="Times New Roman"/>
+          <w:lang w:val="en-US"/>
+        </w:rPr>
+        <w:t xml:space="preserve">Download [or build] then install qBittorrent : </w:t>
       </w:r>
       <w:hyperlink r:id="rId5" w:history="1">
         <w:r>
@@ -74,23 +47,7 @@
           <w:rFonts w:eastAsia="Times New Roman"/>
           <w:lang w:val="en-US"/>
         </w:rPr>
-        <w:t xml:space="preserve">Enable the embedded tracker on </w:t>
-      </w:r>
-      <w:proofErr w:type="spellStart"/>
-      <w:r>
-        <w:rPr>
-          <w:rFonts w:eastAsia="Times New Roman"/>
-          <w:lang w:val="en-US"/>
-        </w:rPr>
-        <w:t>qBittorrent</w:t>
-      </w:r>
-      <w:proofErr w:type="spellEnd"/>
-      <w:r>
-        <w:rPr>
-          <w:rFonts w:eastAsia="Times New Roman"/>
-          <w:lang w:val="en-US"/>
-        </w:rPr>
-        <w:t xml:space="preserve">: </w:t>
+        <w:t xml:space="preserve">Enable the embedded tracker on qBittorrent: </w:t>
       </w:r>
       <w:hyperlink r:id="rId6" w:history="1">
         <w:r>
@@ -270,39 +227,7 @@
           <w:lang w:val="en-US"/>
         </w:rPr>
         <w:lastRenderedPageBreak/>
-        <w:t>Create your torrent with the torrent creator (</w:t>
-      </w:r>
-      <w:proofErr w:type="spellStart"/>
-      <w:r>
-        <w:rPr>
-          <w:rFonts w:eastAsia="Times New Roman"/>
-          <w:lang w:val="en-US"/>
-        </w:rPr>
-        <w:t>Ctrl+N</w:t>
-      </w:r>
-      <w:proofErr w:type="spellEnd"/>
-      <w:r>
-        <w:rPr>
-          <w:rFonts w:eastAsia="Times New Roman"/>
-          <w:lang w:val="en-US"/>
-        </w:rPr>
-        <w:t xml:space="preserve">), set it as Private, tracker </w:t>
-      </w:r>
-      <w:proofErr w:type="spellStart"/>
-      <w:r>
-        <w:rPr>
-          <w:rFonts w:eastAsia="Times New Roman"/>
-          <w:lang w:val="en-US"/>
-        </w:rPr>
-        <w:t>url</w:t>
-      </w:r>
-      <w:proofErr w:type="spellEnd"/>
-      <w:r>
-        <w:rPr>
-          <w:rFonts w:eastAsia="Times New Roman"/>
-          <w:lang w:val="en-US"/>
-        </w:rPr>
-        <w:t xml:space="preserve"> should be already filled (add the tracker address if not)</w:t>
+        <w:t>Create your torrent with the torrent creator (Ctrl+N), set it as Private, tracker url should be already filled (add the tracker address if not)</w:t>
       </w:r>
       <w:r>
         <w:rPr>
@@ -401,23 +326,7 @@
           <w:rFonts w:eastAsia="Times New Roman"/>
           <w:lang w:val="en-US"/>
         </w:rPr>
-        <w:t xml:space="preserve">Build or install </w:t>
-      </w:r>
-      <w:proofErr w:type="spellStart"/>
-      <w:r>
-        <w:rPr>
-          <w:rFonts w:eastAsia="Times New Roman"/>
-          <w:lang w:val="en-US"/>
-        </w:rPr>
-        <w:t>libretorrent</w:t>
-      </w:r>
-      <w:proofErr w:type="spellEnd"/>
-      <w:r>
-        <w:rPr>
-          <w:rFonts w:eastAsia="Times New Roman"/>
-          <w:lang w:val="en-US"/>
-        </w:rPr>
-        <w:t xml:space="preserve"> modified version (select the release 1.4_custom_action_loadtorrent) on your Android device</w:t>
+        <w:t>Build or install libretorrent modified version (select the release 1.4_custom_action_loadtorrent) on your Android device</w:t>
       </w:r>
       <w:r>
         <w:rPr>
@@ -477,33 +386,8 @@
           <w:rFonts w:eastAsia="Times New Roman"/>
           <w:lang w:val="en-US"/>
         </w:rPr>
-        <w:t xml:space="preserve">Execute the android action with the absolute path to the torrent in the extra with your favorite </w:t>
-      </w:r>
-      <w:proofErr w:type="spellStart"/>
-      <w:r>
-        <w:rPr>
-          <w:rFonts w:eastAsia="Times New Roman"/>
-          <w:lang w:val="en-US"/>
-        </w:rPr>
-        <w:t>Mdm</w:t>
-      </w:r>
-      <w:proofErr w:type="spellEnd"/>
-      <w:r>
-        <w:rPr>
-          <w:rFonts w:eastAsia="Times New Roman"/>
-          <w:lang w:val="en-US"/>
-        </w:rPr>
-        <w:t xml:space="preserve"> or </w:t>
-      </w:r>
-      <w:proofErr w:type="spellStart"/>
-      <w:r>
-        <w:rPr>
-          <w:rFonts w:eastAsia="Times New Roman"/>
-          <w:lang w:val="en-US"/>
-        </w:rPr>
-        <w:t>adb</w:t>
-      </w:r>
-      <w:proofErr w:type="spellEnd"/>
+        <w:t>Execute the android action with the absolute path to the torrent in the extra with your favorite Mdm or adb</w:t>
+      </w:r>
     </w:p>
     <w:p>
       <w:pPr>
@@ -522,7 +406,6 @@
         </w:rPr>
         <w:t xml:space="preserve">Android action: </w:t>
       </w:r>
-      <w:proofErr w:type="spellStart"/>
       <w:r>
         <w:rPr>
           <w:b/>
@@ -533,29 +416,13 @@
         </w:rPr>
         <w:t>org.proninyaroslav.libretorrent.loadtorrent</w:t>
       </w:r>
-      <w:proofErr w:type="spellEnd"/>
-      <w:r>
-        <w:rPr>
-          <w:lang w:val="en-US" w:eastAsia="en-US"/>
-        </w:rPr>
-        <w:br/>
-        <w:t xml:space="preserve">Extra parameter for </w:t>
-      </w:r>
-      <w:proofErr w:type="spellStart"/>
-      <w:r>
-        <w:rPr>
-          <w:lang w:val="en-US" w:eastAsia="en-US"/>
-        </w:rPr>
-        <w:t>filepath</w:t>
-      </w:r>
-      <w:proofErr w:type="spellEnd"/>
-      <w:r>
-        <w:rPr>
-          <w:lang w:val="en-US" w:eastAsia="en-US"/>
-        </w:rPr>
-        <w:t xml:space="preserve">: </w:t>
-      </w:r>
-      <w:proofErr w:type="spellStart"/>
+      <w:r>
+        <w:rPr>
+          <w:lang w:val="en-US" w:eastAsia="en-US"/>
+        </w:rPr>
+        <w:br/>
+        <w:t xml:space="preserve">Extra parameter for filepath: </w:t>
+      </w:r>
       <w:r>
         <w:rPr>
           <w:b/>
@@ -566,7 +433,6 @@
         </w:rPr>
         <w:t>TorrentFilePath</w:t>
       </w:r>
-      <w:proofErr w:type="spellEnd"/>
       <w:r>
         <w:rPr>
           <w:lang w:val="en-US" w:eastAsia="en-US"/>
@@ -574,7 +440,6 @@
         <w:br/>
         <w:t xml:space="preserve">Extra parameter for destination (optional): </w:t>
       </w:r>
-      <w:proofErr w:type="spellStart"/>
       <w:r>
         <w:rPr>
           <w:b/>
@@ -585,7 +450,6 @@
         </w:rPr>
         <w:t>DownloadFolder</w:t>
       </w:r>
-      <w:proofErr w:type="spellEnd"/>
       <w:r>
         <w:rPr>
           <w:b/>
@@ -617,63 +481,7 @@
           <w:lang w:val="en-US" w:eastAsia="en-US"/>
         </w:rPr>
         <w:br/>
-        <w:t xml:space="preserve">public void </w:t>
-      </w:r>
-      <w:proofErr w:type="spellStart"/>
-      <w:r>
-        <w:rPr>
-          <w:lang w:val="en-US" w:eastAsia="en-US"/>
-        </w:rPr>
-        <w:t>downloadTorrent</w:t>
-      </w:r>
-      <w:proofErr w:type="spellEnd"/>
-      <w:r>
-        <w:rPr>
-          <w:lang w:val="en-US" w:eastAsia="en-US"/>
-        </w:rPr>
-        <w:t xml:space="preserve">(Context </w:t>
-      </w:r>
-      <w:proofErr w:type="spellStart"/>
-      <w:r>
-        <w:rPr>
-          <w:lang w:val="en-US" w:eastAsia="en-US"/>
-        </w:rPr>
-        <w:t>aContext</w:t>
-      </w:r>
-      <w:proofErr w:type="spellEnd"/>
-      <w:r>
-        <w:rPr>
-          <w:lang w:val="en-US" w:eastAsia="en-US"/>
-        </w:rPr>
-        <w:t xml:space="preserve">, String </w:t>
-      </w:r>
-      <w:proofErr w:type="spellStart"/>
-      <w:r>
-        <w:rPr>
-          <w:lang w:val="en-US" w:eastAsia="en-US"/>
-        </w:rPr>
-        <w:t>filePath</w:t>
-      </w:r>
-      <w:proofErr w:type="spellEnd"/>
-      <w:r>
-        <w:rPr>
-          <w:lang w:val="en-US" w:eastAsia="en-US"/>
-        </w:rPr>
-        <w:t xml:space="preserve">, String </w:t>
-      </w:r>
-      <w:proofErr w:type="spellStart"/>
-      <w:r>
-        <w:rPr>
-          <w:lang w:val="en-US" w:eastAsia="en-US"/>
-        </w:rPr>
-        <w:t>destinationPath</w:t>
-      </w:r>
-      <w:proofErr w:type="spellEnd"/>
-      <w:r>
-        <w:rPr>
-          <w:lang w:val="en-US" w:eastAsia="en-US"/>
-        </w:rPr>
-        <w:t>)</w:t>
+        <w:t>public void downloadTorrent(Context aContext, String filePath, String destinationPath)</w:t>
       </w:r>
       <w:r>
         <w:rPr>
@@ -687,147 +495,35 @@
           <w:lang w:val="en-US" w:eastAsia="en-US"/>
         </w:rPr>
         <w:br/>
-        <w:t xml:space="preserve">    Intent </w:t>
-      </w:r>
-      <w:proofErr w:type="spellStart"/>
-      <w:r>
-        <w:rPr>
-          <w:lang w:val="en-US" w:eastAsia="en-US"/>
-        </w:rPr>
-        <w:t>torrentIntent</w:t>
-      </w:r>
-      <w:proofErr w:type="spellEnd"/>
-      <w:r>
-        <w:rPr>
-          <w:lang w:val="en-US" w:eastAsia="en-US"/>
-        </w:rPr>
-        <w:t>=new Intent();</w:t>
-      </w:r>
-      <w:r>
-        <w:rPr>
-          <w:lang w:val="en-US" w:eastAsia="en-US"/>
-        </w:rPr>
-        <w:br/>
-        <w:t xml:space="preserve">    </w:t>
-      </w:r>
-      <w:proofErr w:type="spellStart"/>
-      <w:r>
-        <w:rPr>
-          <w:lang w:val="en-US" w:eastAsia="en-US"/>
-        </w:rPr>
-        <w:t>torrentIntent.setAction</w:t>
-      </w:r>
-      <w:proofErr w:type="spellEnd"/>
-      <w:r>
-        <w:rPr>
-          <w:lang w:val="en-US" w:eastAsia="en-US"/>
-        </w:rPr>
-        <w:t>(ACTION_LOADTORRENT);</w:t>
-      </w:r>
-      <w:r>
-        <w:rPr>
-          <w:lang w:val="en-US" w:eastAsia="en-US"/>
-        </w:rPr>
-        <w:br/>
-        <w:t xml:space="preserve">    </w:t>
-      </w:r>
-      <w:proofErr w:type="spellStart"/>
-      <w:r>
-        <w:rPr>
-          <w:lang w:val="en-US" w:eastAsia="en-US"/>
-        </w:rPr>
-        <w:t>torrentIntent.putExtra</w:t>
-      </w:r>
-      <w:proofErr w:type="spellEnd"/>
-      <w:r>
-        <w:rPr>
-          <w:lang w:val="en-US" w:eastAsia="en-US"/>
-        </w:rPr>
-        <w:t xml:space="preserve">(EXTRA_TORRENT_FILEPATH, </w:t>
-      </w:r>
-      <w:proofErr w:type="spellStart"/>
-      <w:r>
-        <w:rPr>
-          <w:lang w:val="en-US" w:eastAsia="en-US"/>
-        </w:rPr>
-        <w:t>filePath</w:t>
-      </w:r>
-      <w:proofErr w:type="spellEnd"/>
-      <w:r>
-        <w:rPr>
-          <w:lang w:val="en-US" w:eastAsia="en-US"/>
-        </w:rPr>
-        <w:t>);</w:t>
-      </w:r>
-      <w:r>
-        <w:rPr>
-          <w:lang w:val="en-US" w:eastAsia="en-US"/>
-        </w:rPr>
-        <w:br/>
-        <w:t xml:space="preserve">    </w:t>
-      </w:r>
-      <w:proofErr w:type="spellStart"/>
-      <w:r>
-        <w:rPr>
-          <w:lang w:val="en-US" w:eastAsia="en-US"/>
-        </w:rPr>
-        <w:t>torrentIntent.putExtra</w:t>
-      </w:r>
-      <w:proofErr w:type="spellEnd"/>
-      <w:r>
-        <w:rPr>
-          <w:lang w:val="en-US" w:eastAsia="en-US"/>
-        </w:rPr>
-        <w:t xml:space="preserve">(EXTRA_TORRENT_DOWNLOADFOLDER, </w:t>
-      </w:r>
-      <w:proofErr w:type="spellStart"/>
-      <w:r>
-        <w:rPr>
-          <w:lang w:val="en-US" w:eastAsia="en-US"/>
-        </w:rPr>
-        <w:t>destinationPath</w:t>
-      </w:r>
-      <w:proofErr w:type="spellEnd"/>
-      <w:r>
-        <w:rPr>
-          <w:lang w:val="en-US" w:eastAsia="en-US"/>
-        </w:rPr>
-        <w:t>);</w:t>
-      </w:r>
-      <w:r>
-        <w:rPr>
-          <w:lang w:val="en-US" w:eastAsia="en-US"/>
-        </w:rPr>
-        <w:br/>
-        <w:t xml:space="preserve">    </w:t>
-      </w:r>
-      <w:proofErr w:type="spellStart"/>
-      <w:r>
-        <w:rPr>
-          <w:lang w:val="en-US" w:eastAsia="en-US"/>
-        </w:rPr>
-        <w:t>torrentIntent.addFlags</w:t>
-      </w:r>
-      <w:proofErr w:type="spellEnd"/>
-      <w:r>
-        <w:rPr>
-          <w:lang w:val="en-US" w:eastAsia="en-US"/>
-        </w:rPr>
-        <w:t>(</w:t>
-      </w:r>
-      <w:proofErr w:type="spellStart"/>
-      <w:r>
-        <w:rPr>
-          <w:lang w:val="en-US" w:eastAsia="en-US"/>
-        </w:rPr>
-        <w:t>Intent.FLAG_ACTIVITY_NEW_TASK</w:t>
-      </w:r>
-      <w:proofErr w:type="spellEnd"/>
-      <w:r>
-        <w:rPr>
-          <w:lang w:val="en-US" w:eastAsia="en-US"/>
-        </w:rPr>
-        <w:t>);</w:t>
+        <w:t>    Intent torrentIntent=new Intent();</w:t>
+      </w:r>
+      <w:r>
+        <w:rPr>
+          <w:lang w:val="en-US" w:eastAsia="en-US"/>
+        </w:rPr>
+        <w:br/>
+        <w:t>    torrentIntent.setAction(ACTION_LOADTORRENT);</w:t>
+      </w:r>
+      <w:r>
+        <w:rPr>
+          <w:lang w:val="en-US" w:eastAsia="en-US"/>
+        </w:rPr>
+        <w:br/>
+        <w:t>    torrentIntent.putExtra(EXTRA_TORRENT_FILEPATH, filePath);</w:t>
+      </w:r>
+      <w:r>
+        <w:rPr>
+          <w:lang w:val="en-US" w:eastAsia="en-US"/>
+        </w:rPr>
+        <w:br/>
+        <w:t>    torrentIntent.putExtra(EXTRA_TORRENT_DOWNLOADFOLDER, destinationPath);</w:t>
+      </w:r>
+      <w:r>
+        <w:rPr>
+          <w:lang w:val="en-US" w:eastAsia="en-US"/>
+        </w:rPr>
+        <w:br/>
+        <w:t>    torrentIntent.addFlags(Intent.FLAG_ACTIVITY_NEW_TASK);</w:t>
       </w:r>
       <w:r>
         <w:rPr>
@@ -840,35 +536,7 @@
           <w:lang w:val="en-US" w:eastAsia="en-US"/>
         </w:rPr>
         <w:lastRenderedPageBreak/>
-        <w:t xml:space="preserve">    </w:t>
-      </w:r>
-      <w:proofErr w:type="spellStart"/>
-      <w:r>
-        <w:rPr>
-          <w:lang w:val="en-US" w:eastAsia="en-US"/>
-        </w:rPr>
-        <w:t>aContext.startActivity</w:t>
-      </w:r>
-      <w:proofErr w:type="spellEnd"/>
-      <w:r>
-        <w:rPr>
-          <w:lang w:val="en-US" w:eastAsia="en-US"/>
-        </w:rPr>
-        <w:t>(</w:t>
-      </w:r>
-      <w:proofErr w:type="spellStart"/>
-      <w:r>
-        <w:rPr>
-          <w:lang w:val="en-US" w:eastAsia="en-US"/>
-        </w:rPr>
-        <w:t>torrentIntent</w:t>
-      </w:r>
-      <w:proofErr w:type="spellEnd"/>
-      <w:r>
-        <w:rPr>
-          <w:lang w:val="en-US" w:eastAsia="en-US"/>
-        </w:rPr>
-        <w:t>);</w:t>
+        <w:t>    aContext.startActivity(torrentIntent);</w:t>
       </w:r>
       <w:r>
         <w:rPr>
@@ -893,40 +561,18 @@
           <w:lang w:val="en-US" w:eastAsia="en-US"/>
         </w:rPr>
       </w:pPr>
-      <w:proofErr w:type="spellStart"/>
-      <w:r>
-        <w:rPr>
-          <w:lang w:val="en-US" w:eastAsia="en-US"/>
-        </w:rPr>
-        <w:t>Adb</w:t>
-      </w:r>
-      <w:proofErr w:type="spellEnd"/>
-      <w:r>
-        <w:rPr>
-          <w:lang w:val="en-US" w:eastAsia="en-US"/>
-        </w:rPr>
-        <w:t xml:space="preserve"> command:</w:t>
-      </w:r>
-      <w:r>
-        <w:rPr>
-          <w:lang w:val="en-US" w:eastAsia="en-US"/>
-        </w:rPr>
-        <w:br/>
-        <w:t>Torrent location: /</w:t>
-      </w:r>
-      <w:proofErr w:type="spellStart"/>
-      <w:r>
-        <w:rPr>
-          <w:lang w:val="en-US" w:eastAsia="en-US"/>
-        </w:rPr>
-        <w:t>sdcard</w:t>
-      </w:r>
-      <w:proofErr w:type="spellEnd"/>
-      <w:r>
-        <w:rPr>
-          <w:lang w:val="en-US" w:eastAsia="en-US"/>
-        </w:rPr>
-        <w:t>/Download/4-182-FullPackageUpdate_20-03.torrent</w:t>
+      <w:r>
+        <w:rPr>
+          <w:lang w:val="en-US" w:eastAsia="en-US"/>
+        </w:rPr>
+        <w:t>Adb command:</w:t>
+      </w:r>
+      <w:r>
+        <w:rPr>
+          <w:lang w:val="en-US" w:eastAsia="en-US"/>
+        </w:rPr>
+        <w:br/>
+        <w:t>Torrent location: /sdcard/Download/4-182-FullPackageUpdate_20-03.torrent</w:t>
       </w:r>
     </w:p>
     <w:p>
@@ -936,99 +582,19 @@
           <w:lang w:val="en-US" w:eastAsia="en-US"/>
         </w:rPr>
       </w:pPr>
-      <w:proofErr w:type="spellStart"/>
       <w:r>
         <w:rPr>
           <w:b/>
           <w:bCs/>
           <w:lang w:val="en-US" w:eastAsia="en-US"/>
         </w:rPr>
-        <w:t>adb</w:t>
-      </w:r>
-      <w:proofErr w:type="spellEnd"/>
-      <w:r>
-        <w:rPr>
-          <w:b/>
-          <w:bCs/>
-          <w:lang w:val="en-US" w:eastAsia="en-US"/>
-        </w:rPr>
-        <w:t xml:space="preserve"> shell am start -a </w:t>
-      </w:r>
-      <w:proofErr w:type="spellStart"/>
-      <w:proofErr w:type="gramStart"/>
-      <w:r>
-        <w:rPr>
-          <w:b/>
-          <w:bCs/>
-          <w:lang w:val="en-US" w:eastAsia="en-US"/>
-        </w:rPr>
-        <w:t>org.proninyaroslav</w:t>
-      </w:r>
-      <w:proofErr w:type="gramEnd"/>
-      <w:r>
-        <w:rPr>
-          <w:b/>
-          <w:bCs/>
-          <w:lang w:val="en-US" w:eastAsia="en-US"/>
-        </w:rPr>
-        <w:t>.libretorrent.loadtorrent</w:t>
-      </w:r>
-      <w:proofErr w:type="spellEnd"/>
-      <w:r>
-        <w:rPr>
-          <w:b/>
-          <w:bCs/>
-          <w:lang w:val="en-US" w:eastAsia="en-US"/>
-        </w:rPr>
-        <w:t xml:space="preserve"> -c </w:t>
-      </w:r>
-      <w:proofErr w:type="spellStart"/>
-      <w:r>
-        <w:rPr>
-          <w:b/>
-          <w:bCs/>
-          <w:lang w:val="en-US" w:eastAsia="en-US"/>
-        </w:rPr>
-        <w:t>android.intent.category.DEFAULT</w:t>
-      </w:r>
-      <w:proofErr w:type="spellEnd"/>
-      <w:r>
-        <w:rPr>
-          <w:b/>
-          <w:bCs/>
-          <w:lang w:val="en-US" w:eastAsia="en-US"/>
-        </w:rPr>
-        <w:t xml:space="preserve"> -e </w:t>
-      </w:r>
-      <w:proofErr w:type="spellStart"/>
-      <w:r>
-        <w:rPr>
-          <w:b/>
-          <w:bCs/>
-          <w:lang w:val="en-US" w:eastAsia="en-US"/>
-        </w:rPr>
-        <w:t>TorrentFilePath</w:t>
-      </w:r>
-      <w:proofErr w:type="spellEnd"/>
-      <w:r>
-        <w:rPr>
-          <w:lang w:val="en-US" w:eastAsia="en-US"/>
-        </w:rPr>
-        <w:t xml:space="preserve"> /</w:t>
-      </w:r>
-      <w:proofErr w:type="spellStart"/>
-      <w:r>
-        <w:rPr>
-          <w:lang w:val="en-US" w:eastAsia="en-US"/>
-        </w:rPr>
-        <w:t>sdcard</w:t>
-      </w:r>
-      <w:proofErr w:type="spellEnd"/>
-      <w:r>
-        <w:rPr>
-          <w:lang w:val="en-US" w:eastAsia="en-US"/>
-        </w:rPr>
-        <w:t>/Download/4-182-FullPackageUpdate_20-03.torrent</w:t>
+        <w:t>adb shell am start -a org.proninyaroslav.libretorrent.loadtorrent -c android.intent.category.DEFAULT -e TorrentFilePath</w:t>
+      </w:r>
+      <w:r>
+        <w:rPr>
+          <w:lang w:val="en-US" w:eastAsia="en-US"/>
+        </w:rPr>
+        <w:t xml:space="preserve"> /sdcard/Download/4-182-FullPackageUpdate_20-03.torrent</w:t>
       </w:r>
     </w:p>
     <w:p>
@@ -1055,24 +621,141 @@
           <w:rFonts w:eastAsia="Times New Roman"/>
           <w:lang w:val="en-US"/>
         </w:rPr>
-        <w:t>Watch the file being downloaded on your device</w:t>
-      </w:r>
-      <w:proofErr w:type="gramStart"/>
-      <w:r>
-        <w:rPr>
-          <w:rFonts w:eastAsia="Times New Roman"/>
-          <w:lang w:val="en-US"/>
-        </w:rPr>
-        <w:t>…..</w:t>
-      </w:r>
-      <w:proofErr w:type="gramEnd"/>
-    </w:p>
-    <w:p>
-      <w:pPr>
-        <w:rPr>
-          <w:lang w:val="en-US"/>
-        </w:rPr>
-      </w:pPr>
+        <w:t>Watch the file being downloaded on your device…..</w:t>
+      </w:r>
+    </w:p>
+    <w:p>
+      <w:pPr>
+        <w:rPr>
+          <w:lang w:val="en-US"/>
+        </w:rPr>
+      </w:pPr>
+    </w:p>
+    <w:p>
+      <w:pPr>
+        <w:rPr>
+          <w:lang w:val="en-US"/>
+        </w:rPr>
+      </w:pPr>
+    </w:p>
+    <w:p>
+      <w:pPr>
+        <w:rPr>
+          <w:lang w:val="en-US"/>
+        </w:rPr>
+      </w:pPr>
+      <w:r>
+        <w:rPr>
+          <w:lang w:val="en-US"/>
+        </w:rPr>
+        <w:t xml:space="preserve">Extra torrent on the experimental build </w:t>
+      </w:r>
+      <w:r>
+        <w:rPr>
+          <w:lang w:val="en-US"/>
+        </w:rPr>
+        <w:t>1.5.</w:t>
+      </w:r>
+      <w:bookmarkStart w:id="0" w:name="_GoBack"/>
+      <w:bookmarkEnd w:id="0"/>
+      <w:r>
+        <w:rPr>
+          <w:lang w:val="en-US"/>
+        </w:rPr>
+        <w:t>MORE_INTENTS:</w:t>
+      </w:r>
+    </w:p>
+    <w:p>
+      <w:pPr>
+        <w:rPr>
+          <w:lang w:val="en-US"/>
+        </w:rPr>
+      </w:pPr>
+    </w:p>
+    <w:p>
+      <w:pPr>
+        <w:rPr>
+          <w:lang w:val="en-US"/>
+        </w:rPr>
+      </w:pPr>
+      <w:r>
+        <w:rPr>
+          <w:lang w:val="en-US"/>
+        </w:rPr>
+        <w:t>Added the following intents for better handling of torrent files:</w:t>
+      </w:r>
+    </w:p>
+    <w:p>
+      <w:pPr>
+        <w:rPr>
+          <w:lang w:val="en-US"/>
+        </w:rPr>
+      </w:pPr>
+      <w:r>
+        <w:rPr>
+          <w:lang w:val="en-US"/>
+        </w:rPr>
+        <w:t>ACTION_REMOVETORRENT : will remove the torrent specified with EXTRA_TORRENT_FILEPATH</w:t>
+      </w:r>
+    </w:p>
+    <w:p>
+      <w:pPr>
+        <w:rPr>
+          <w:lang w:val="en-US"/>
+        </w:rPr>
+      </w:pPr>
+      <w:r>
+        <w:rPr>
+          <w:lang w:val="en-US"/>
+        </w:rPr>
+        <w:t>ACTION_PAUSETORRENT : will pause the torrent specified with EXTRA_TORRENT_FILEPATH</w:t>
+      </w:r>
+    </w:p>
+    <w:p>
+      <w:pPr>
+        <w:rPr>
+          <w:lang w:val="en-US"/>
+        </w:rPr>
+      </w:pPr>
+      <w:r>
+        <w:rPr>
+          <w:lang w:val="en-US"/>
+        </w:rPr>
+        <w:t>ACTION_RESUMETORRENT : will resume the torrent specified with EXTRA_TORRENT_FILEPATH</w:t>
+      </w:r>
+    </w:p>
+    <w:p>
+      <w:pPr>
+        <w:rPr>
+          <w:lang w:val="en-US"/>
+        </w:rPr>
+      </w:pPr>
+      <w:r>
+        <w:rPr>
+          <w:lang w:val="en-US"/>
+        </w:rPr>
+        <w:t>ACTION_GETPROGRESS : will create a progress.txt file in the download folder for the torrent specified with EXTRA_TORRENT_FILEPATH</w:t>
+      </w:r>
+    </w:p>
+    <w:p>
+      <w:pPr>
+        <w:rPr>
+          <w:lang w:val="en-US"/>
+        </w:rPr>
+      </w:pPr>
+    </w:p>
+    <w:p>
+      <w:pPr>
+        <w:rPr>
+          <w:lang w:val="en-US"/>
+        </w:rPr>
+      </w:pPr>
+      <w:r>
+        <w:rPr>
+          <w:lang w:val="en-US"/>
+        </w:rPr>
+        <w:t>Experimental build... not tested so far... just coded ;)</w:t>
+      </w:r>
     </w:p>
     <w:sectPr>
       <w:pgSz w:w="11906" w:h="16838"/>
@@ -1200,15 +883,6 @@
   </w:abstractNum>
   <w:num w:numId="1">
     <w:abstractNumId w:val="0"/>
-    <w:lvlOverride w:ilvl="0"/>
-    <w:lvlOverride w:ilvl="1"/>
-    <w:lvlOverride w:ilvl="2"/>
-    <w:lvlOverride w:ilvl="3"/>
-    <w:lvlOverride w:ilvl="4"/>
-    <w:lvlOverride w:ilvl="5"/>
-    <w:lvlOverride w:ilvl="6"/>
-    <w:lvlOverride w:ilvl="7"/>
-    <w:lvlOverride w:ilvl="8"/>
   </w:num>
 </w:numbering>
 </file>

</xml_diff>